<commit_message>
solved issues added in Addressing Isses.docx
</commit_message>
<xml_diff>
--- a/Addressing Issues.docx
+++ b/Addressing Issues.docx
@@ -1,6 +1,6 @@
 
 <file path=word/document.xml><?xml version="1.0" encoding="utf-8"?>
-<w:document xmlns:wpc="http://schemas.microsoft.com/office/word/2010/wordprocessingCanvas" xmlns:cx="http://schemas.microsoft.com/office/drawing/2014/chartex" xmlns:cx1="http://schemas.microsoft.com/office/drawing/2015/9/8/chartex" xmlns:cx2="http://schemas.microsoft.com/office/drawing/2015/10/21/chartex" xmlns:cx3="http://schemas.microsoft.com/office/drawing/2016/5/9/chartex" xmlns:cx4="http://schemas.microsoft.com/office/drawing/2016/5/10/chartex" xmlns:cx5="http://schemas.microsoft.com/office/drawing/2016/5/11/chartex" xmlns:cx6="http://schemas.microsoft.com/office/drawing/2016/5/12/chartex" xmlns:cx7="http://schemas.microsoft.com/office/drawing/2016/5/13/chartex" xmlns:cx8="http://schemas.microsoft.com/office/drawing/2016/5/14/chartex" xmlns:mc="http://schemas.openxmlformats.org/markup-compatibility/2006" xmlns:aink="http://schemas.microsoft.com/office/drawing/2016/ink" xmlns:am3d="http://schemas.microsoft.com/office/drawing/2017/model3d" xmlns:o="urn:schemas-microsoft-com:office:office" xmlns:oel="http://schemas.microsoft.com/office/2019/extlst" xmlns:r="http://schemas.openxmlformats.org/officeDocument/2006/relationships" xmlns:m="http://schemas.openxmlformats.org/officeDocument/2006/math" xmlns:v="urn:schemas-microsoft-com:vml" xmlns:wp14="http://schemas.microsoft.com/office/word/2010/wordprocessingDrawing" xmlns:wp="http://schemas.openxmlformats.org/drawingml/2006/wordprocessingDrawing" xmlns:w10="urn:schemas-microsoft-com:office:word" xmlns:w="http://schemas.openxmlformats.org/wordprocessingml/2006/main" xmlns:w14="http://schemas.microsoft.com/office/word/2010/wordml" xmlns:w15="http://schemas.microsoft.com/office/word/2012/wordml" xmlns:w16cex="http://schemas.microsoft.com/office/word/2018/wordml/cex" xmlns:w16cid="http://schemas.microsoft.com/office/word/2016/wordml/cid" xmlns:w16="http://schemas.microsoft.com/office/word/2018/wordml" xmlns:w16du="http://schemas.microsoft.com/office/word/2023/wordml/word16du" xmlns:w16sdtdh="http://schemas.microsoft.com/office/word/2020/wordml/sdtdatahash" xmlns:w16se="http://schemas.microsoft.com/office/word/2015/wordml/symex" xmlns:wpg="http://schemas.microsoft.com/office/word/2010/wordprocessingGroup" xmlns:wpi="http://schemas.microsoft.com/office/word/2010/wordprocessingInk" xmlns:wne="http://schemas.microsoft.com/office/word/2006/wordml" xmlns:wps="http://schemas.microsoft.com/office/word/2010/wordprocessingShape" mc:Ignorable="w14 w15 w16se w16cid w16 w16cex w16sdtdh wp14">
+<w:document xmlns:wpc="http://schemas.microsoft.com/office/word/2010/wordprocessingCanvas" xmlns:cx="http://schemas.microsoft.com/office/drawing/2014/chartex" xmlns:cx1="http://schemas.microsoft.com/office/drawing/2015/9/8/chartex" xmlns:cx2="http://schemas.microsoft.com/office/drawing/2015/10/21/chartex" xmlns:cx3="http://schemas.microsoft.com/office/drawing/2016/5/9/chartex" xmlns:cx4="http://schemas.microsoft.com/office/drawing/2016/5/10/chartex" xmlns:cx5="http://schemas.microsoft.com/office/drawing/2016/5/11/chartex" xmlns:cx6="http://schemas.microsoft.com/office/drawing/2016/5/12/chartex" xmlns:cx7="http://schemas.microsoft.com/office/drawing/2016/5/13/chartex" xmlns:cx8="http://schemas.microsoft.com/office/drawing/2016/5/14/chartex" xmlns:mc="http://schemas.openxmlformats.org/markup-compatibility/2006" xmlns:aink="http://schemas.microsoft.com/office/drawing/2016/ink" xmlns:am3d="http://schemas.microsoft.com/office/drawing/2017/model3d" xmlns:o="urn:schemas-microsoft-com:office:office" xmlns:oel="http://schemas.microsoft.com/office/2019/extlst" xmlns:r="http://schemas.openxmlformats.org/officeDocument/2006/relationships" xmlns:m="http://schemas.openxmlformats.org/officeDocument/2006/math" xmlns:v="urn:schemas-microsoft-com:vml" xmlns:wp14="http://schemas.microsoft.com/office/word/2010/wordprocessingDrawing" xmlns:wp="http://schemas.openxmlformats.org/drawingml/2006/wordprocessingDrawing" xmlns:w10="urn:schemas-microsoft-com:office:word" xmlns:w="http://schemas.openxmlformats.org/wordprocessingml/2006/main" xmlns:w14="http://schemas.microsoft.com/office/word/2010/wordml" xmlns:w15="http://schemas.microsoft.com/office/word/2012/wordml" xmlns:w16cex="http://schemas.microsoft.com/office/word/2018/wordml/cex" xmlns:w16cid="http://schemas.microsoft.com/office/word/2016/wordml/cid" xmlns:w16="http://schemas.microsoft.com/office/word/2018/wordml" xmlns:w16sdtdh="http://schemas.microsoft.com/office/word/2020/wordml/sdtdatahash" xmlns:w16se="http://schemas.microsoft.com/office/word/2015/wordml/symex" xmlns:wpg="http://schemas.microsoft.com/office/word/2010/wordprocessingGroup" xmlns:wpi="http://schemas.microsoft.com/office/word/2010/wordprocessingInk" xmlns:wne="http://schemas.microsoft.com/office/word/2006/wordml" xmlns:wps="http://schemas.microsoft.com/office/word/2010/wordprocessingShape" mc:Ignorable="w14 w15 w16se w16cid w16 w16cex w16sdtdh wp14">
   <w:body>
     <w:p>
       <w:pPr>
@@ -17,7 +17,396 @@
     </w:p>
     <w:p>
       <w:pPr>
-        <w:jc w:val="center"/>
+        <w:pStyle w:val="a3"/>
+        <w:numPr>
+          <w:ilvl w:val="0"/>
+          <w:numId w:val="1"/>
+        </w:numPr>
+        <w:ind w:leftChars="0"/>
+        <w:rPr>
+          <w:lang w:eastAsia="ko-KR"/>
+        </w:rPr>
+      </w:pPr>
+      <w:r>
+        <w:rPr>
+          <w:lang w:eastAsia="ko-KR"/>
+        </w:rPr>
+        <w:t xml:space="preserve">issue #61: the details of patient information displayed in </w:t>
+      </w:r>
+      <w:proofErr w:type="spellStart"/>
+      <w:r>
+        <w:rPr>
+          <w:lang w:eastAsia="ko-KR"/>
+        </w:rPr>
+        <w:t>DisplayPatientManage</w:t>
+      </w:r>
+      <w:proofErr w:type="spellEnd"/>
+      <w:r>
+        <w:rPr>
+          <w:lang w:eastAsia="ko-KR"/>
+        </w:rPr>
+        <w:t xml:space="preserve"> class is not able to be comprehended.</w:t>
+      </w:r>
+    </w:p>
+    <w:p>
+      <w:pPr>
+        <w:pStyle w:val="a3"/>
+        <w:ind w:leftChars="0"/>
+        <w:rPr>
+          <w:lang w:eastAsia="ko-KR"/>
+        </w:rPr>
+      </w:pPr>
+      <w:r>
+        <w:rPr>
+          <w:rFonts w:hint="eastAsia"/>
+          <w:lang w:eastAsia="ko-KR"/>
+        </w:rPr>
+        <w:t>-</w:t>
+      </w:r>
+      <w:r>
+        <w:rPr>
+          <w:lang w:eastAsia="ko-KR"/>
+        </w:rPr>
+        <w:t>reason:  column header is missing for the entry.</w:t>
+      </w:r>
+    </w:p>
+    <w:p>
+      <w:pPr>
+        <w:pStyle w:val="a3"/>
+        <w:ind w:leftChars="0"/>
+        <w:rPr>
+          <w:lang w:eastAsia="ko-KR"/>
+        </w:rPr>
+      </w:pPr>
+      <w:r>
+        <w:rPr>
+          <w:rFonts w:hint="eastAsia"/>
+          <w:lang w:eastAsia="ko-KR"/>
+        </w:rPr>
+        <w:t>-</w:t>
+      </w:r>
+      <w:r>
+        <w:rPr>
+          <w:lang w:eastAsia="ko-KR"/>
+        </w:rPr>
+        <w:t>solution</w:t>
+      </w:r>
+      <w:r>
+        <w:rPr>
+          <w:lang w:eastAsia="ko-KR"/>
+        </w:rPr>
+        <w:t xml:space="preserve">: changing the display container from </w:t>
+      </w:r>
+      <w:proofErr w:type="spellStart"/>
+      <w:r>
+        <w:rPr>
+          <w:lang w:eastAsia="ko-KR"/>
+        </w:rPr>
+        <w:t>JTextArea</w:t>
+      </w:r>
+      <w:proofErr w:type="spellEnd"/>
+      <w:r>
+        <w:rPr>
+          <w:lang w:eastAsia="ko-KR"/>
+        </w:rPr>
+        <w:t xml:space="preserve"> to </w:t>
+      </w:r>
+      <w:proofErr w:type="spellStart"/>
+      <w:r>
+        <w:rPr>
+          <w:lang w:eastAsia="ko-KR"/>
+        </w:rPr>
+        <w:t>JTable</w:t>
+      </w:r>
+      <w:proofErr w:type="spellEnd"/>
+      <w:r>
+        <w:rPr>
+          <w:lang w:eastAsia="ko-KR"/>
+        </w:rPr>
+        <w:t xml:space="preserve"> with proper column headers.</w:t>
+      </w:r>
+    </w:p>
+    <w:p>
+      <w:pPr>
+        <w:pStyle w:val="a3"/>
+        <w:ind w:leftChars="0"/>
+        <w:rPr>
+          <w:lang w:eastAsia="ko-KR"/>
+        </w:rPr>
+      </w:pPr>
+      <w:r>
+        <w:rPr>
+          <w:rFonts w:hint="eastAsia"/>
+          <w:lang w:eastAsia="ko-KR"/>
+        </w:rPr>
+        <w:t>-</w:t>
+      </w:r>
+      <w:r>
+        <w:rPr>
+          <w:lang w:eastAsia="ko-KR"/>
+        </w:rPr>
+        <w:t>contributor: Geon Kim</w:t>
+      </w:r>
+    </w:p>
+    <w:p>
+      <w:pPr>
+        <w:pStyle w:val="a3"/>
+        <w:ind w:leftChars="0"/>
+        <w:rPr>
+          <w:lang w:eastAsia="ko-KR"/>
+        </w:rPr>
+      </w:pPr>
+    </w:p>
+    <w:p>
+      <w:pPr>
+        <w:pStyle w:val="a3"/>
+        <w:numPr>
+          <w:ilvl w:val="0"/>
+          <w:numId w:val="1"/>
+        </w:numPr>
+        <w:ind w:leftChars="0"/>
+        <w:rPr>
+          <w:lang w:eastAsia="ko-KR"/>
+        </w:rPr>
+      </w:pPr>
+      <w:r>
+        <w:rPr>
+          <w:rFonts w:hint="eastAsia"/>
+          <w:lang w:eastAsia="ko-KR"/>
+        </w:rPr>
+        <w:t>i</w:t>
+      </w:r>
+      <w:r>
+        <w:rPr>
+          <w:lang w:eastAsia="ko-KR"/>
+        </w:rPr>
+        <w:t xml:space="preserve">ssue #62: wrong notice message is displayed in </w:t>
+      </w:r>
+      <w:proofErr w:type="spellStart"/>
+      <w:r>
+        <w:rPr>
+          <w:lang w:eastAsia="ko-KR"/>
+        </w:rPr>
+        <w:t>DisplayPatientManage</w:t>
+      </w:r>
+      <w:proofErr w:type="spellEnd"/>
+      <w:r>
+        <w:rPr>
+          <w:lang w:eastAsia="ko-KR"/>
+        </w:rPr>
+        <w:t xml:space="preserve"> </w:t>
+      </w:r>
+      <w:proofErr w:type="gramStart"/>
+      <w:r>
+        <w:rPr>
+          <w:lang w:eastAsia="ko-KR"/>
+        </w:rPr>
+        <w:t>class</w:t>
+      </w:r>
+      <w:proofErr w:type="gramEnd"/>
+    </w:p>
+    <w:p>
+      <w:pPr>
+        <w:pStyle w:val="a3"/>
+        <w:ind w:leftChars="0"/>
+        <w:rPr>
+          <w:lang w:eastAsia="ko-KR"/>
+        </w:rPr>
+      </w:pPr>
+      <w:r>
+        <w:rPr>
+          <w:rFonts w:hint="eastAsia"/>
+          <w:lang w:eastAsia="ko-KR"/>
+        </w:rPr>
+        <w:t>-</w:t>
+      </w:r>
+      <w:r>
+        <w:rPr>
+          <w:lang w:eastAsia="ko-KR"/>
+        </w:rPr>
+        <w:t>reason: the line of code displaying notice message was misplaced.</w:t>
+      </w:r>
+    </w:p>
+    <w:p>
+      <w:pPr>
+        <w:pStyle w:val="a3"/>
+        <w:ind w:leftChars="0"/>
+        <w:rPr>
+          <w:lang w:eastAsia="ko-KR"/>
+        </w:rPr>
+      </w:pPr>
+      <w:r>
+        <w:rPr>
+          <w:rFonts w:hint="eastAsia"/>
+          <w:lang w:eastAsia="ko-KR"/>
+        </w:rPr>
+        <w:t>-</w:t>
+      </w:r>
+      <w:r>
+        <w:rPr>
+          <w:lang w:eastAsia="ko-KR"/>
+        </w:rPr>
+        <w:t>solution: the line of code is removed.</w:t>
+      </w:r>
+    </w:p>
+    <w:p>
+      <w:pPr>
+        <w:pStyle w:val="a3"/>
+        <w:ind w:leftChars="0"/>
+        <w:rPr>
+          <w:lang w:eastAsia="ko-KR"/>
+        </w:rPr>
+      </w:pPr>
+      <w:r>
+        <w:rPr>
+          <w:lang w:eastAsia="ko-KR"/>
+        </w:rPr>
+        <w:t>-contributor: Geon Kim</w:t>
+      </w:r>
+    </w:p>
+    <w:p>
+      <w:pPr>
+        <w:pStyle w:val="a3"/>
+        <w:ind w:leftChars="0"/>
+        <w:rPr>
+          <w:lang w:eastAsia="ko-KR"/>
+        </w:rPr>
+      </w:pPr>
+    </w:p>
+    <w:p>
+      <w:pPr>
+        <w:pStyle w:val="a3"/>
+        <w:numPr>
+          <w:ilvl w:val="0"/>
+          <w:numId w:val="1"/>
+        </w:numPr>
+        <w:ind w:leftChars="0"/>
+        <w:rPr>
+          <w:lang w:eastAsia="ko-KR"/>
+        </w:rPr>
+      </w:pPr>
+      <w:r>
+        <w:rPr>
+          <w:lang w:eastAsia="ko-KR"/>
+        </w:rPr>
+        <w:t xml:space="preserve">issue #64: the output fields in </w:t>
+      </w:r>
+      <w:proofErr w:type="spellStart"/>
+      <w:r>
+        <w:rPr>
+          <w:lang w:eastAsia="ko-KR"/>
+        </w:rPr>
+        <w:t>DisplayPatientManage</w:t>
+      </w:r>
+      <w:proofErr w:type="spellEnd"/>
+      <w:r>
+        <w:rPr>
+          <w:lang w:eastAsia="ko-KR"/>
+        </w:rPr>
+        <w:t xml:space="preserve"> and </w:t>
+      </w:r>
+      <w:proofErr w:type="spellStart"/>
+      <w:r>
+        <w:rPr>
+          <w:lang w:eastAsia="ko-KR"/>
+        </w:rPr>
+        <w:t>DIsplayReport</w:t>
+      </w:r>
+      <w:proofErr w:type="spellEnd"/>
+      <w:r>
+        <w:rPr>
+          <w:lang w:eastAsia="ko-KR"/>
+        </w:rPr>
+        <w:t xml:space="preserve"> classes were </w:t>
+      </w:r>
+      <w:proofErr w:type="spellStart"/>
+      <w:r>
+        <w:rPr>
+          <w:lang w:eastAsia="ko-KR"/>
+        </w:rPr>
+        <w:t>aditable</w:t>
+      </w:r>
+      <w:proofErr w:type="spellEnd"/>
+      <w:r>
+        <w:rPr>
+          <w:lang w:eastAsia="ko-KR"/>
+        </w:rPr>
+        <w:t>.</w:t>
+      </w:r>
+    </w:p>
+    <w:p>
+      <w:pPr>
+        <w:pStyle w:val="a3"/>
+        <w:ind w:leftChars="0"/>
+        <w:rPr>
+          <w:lang w:eastAsia="ko-KR"/>
+        </w:rPr>
+      </w:pPr>
+      <w:r>
+        <w:rPr>
+          <w:rFonts w:hint="eastAsia"/>
+          <w:lang w:eastAsia="ko-KR"/>
+        </w:rPr>
+        <w:t>-</w:t>
+      </w:r>
+      <w:r>
+        <w:rPr>
+          <w:lang w:eastAsia="ko-KR"/>
+        </w:rPr>
+        <w:t>reason: those output fields were not set to be non-editable</w:t>
+      </w:r>
+    </w:p>
+    <w:p>
+      <w:pPr>
+        <w:pStyle w:val="a3"/>
+        <w:ind w:leftChars="0"/>
+        <w:rPr>
+          <w:lang w:eastAsia="ko-KR"/>
+        </w:rPr>
+      </w:pPr>
+      <w:r>
+        <w:rPr>
+          <w:rFonts w:hint="eastAsia"/>
+          <w:lang w:eastAsia="ko-KR"/>
+        </w:rPr>
+        <w:t>-</w:t>
+      </w:r>
+      <w:r>
+        <w:rPr>
+          <w:lang w:eastAsia="ko-KR"/>
+        </w:rPr>
+        <w:t>solution: they are now set to be non-editable</w:t>
+      </w:r>
+    </w:p>
+    <w:p>
+      <w:pPr>
+        <w:pStyle w:val="a3"/>
+        <w:ind w:leftChars="0"/>
+        <w:rPr>
+          <w:rFonts w:hint="eastAsia"/>
+          <w:lang w:eastAsia="ko-KR"/>
+        </w:rPr>
+      </w:pPr>
+      <w:r>
+        <w:rPr>
+          <w:rFonts w:hint="eastAsia"/>
+          <w:lang w:eastAsia="ko-KR"/>
+        </w:rPr>
+        <w:t>-</w:t>
+      </w:r>
+      <w:r>
+        <w:rPr>
+          <w:lang w:eastAsia="ko-KR"/>
+        </w:rPr>
+        <w:t>contributor: Geon Kim</w:t>
+      </w:r>
+    </w:p>
+    <w:p>
+      <w:pPr>
+        <w:rPr>
+          <w:rFonts w:hint="eastAsia"/>
+          <w:lang w:eastAsia="ko-KR"/>
+        </w:rPr>
       </w:pPr>
     </w:p>
     <w:sectPr>
@@ -30,12 +419,109 @@
 </w:document>
 </file>
 
+<file path=word/numbering.xml><?xml version="1.0" encoding="utf-8"?>
+<w:numbering xmlns:wpc="http://schemas.microsoft.com/office/word/2010/wordprocessingCanvas" xmlns:cx="http://schemas.microsoft.com/office/drawing/2014/chartex" xmlns:cx1="http://schemas.microsoft.com/office/drawing/2015/9/8/chartex" xmlns:cx2="http://schemas.microsoft.com/office/drawing/2015/10/21/chartex" xmlns:cx3="http://schemas.microsoft.com/office/drawing/2016/5/9/chartex" xmlns:cx4="http://schemas.microsoft.com/office/drawing/2016/5/10/chartex" xmlns:cx5="http://schemas.microsoft.com/office/drawing/2016/5/11/chartex" xmlns:cx6="http://schemas.microsoft.com/office/drawing/2016/5/12/chartex" xmlns:cx7="http://schemas.microsoft.com/office/drawing/2016/5/13/chartex" xmlns:cx8="http://schemas.microsoft.com/office/drawing/2016/5/14/chartex" xmlns:mc="http://schemas.openxmlformats.org/markup-compatibility/2006" xmlns:aink="http://schemas.microsoft.com/office/drawing/2016/ink" xmlns:am3d="http://schemas.microsoft.com/office/drawing/2017/model3d" xmlns:o="urn:schemas-microsoft-com:office:office" xmlns:oel="http://schemas.microsoft.com/office/2019/extlst" xmlns:r="http://schemas.openxmlformats.org/officeDocument/2006/relationships" xmlns:m="http://schemas.openxmlformats.org/officeDocument/2006/math" xmlns:v="urn:schemas-microsoft-com:vml" xmlns:wp14="http://schemas.microsoft.com/office/word/2010/wordprocessingDrawing" xmlns:wp="http://schemas.openxmlformats.org/drawingml/2006/wordprocessingDrawing" xmlns:w10="urn:schemas-microsoft-com:office:word" xmlns:w="http://schemas.openxmlformats.org/wordprocessingml/2006/main" xmlns:w14="http://schemas.microsoft.com/office/word/2010/wordml" xmlns:w15="http://schemas.microsoft.com/office/word/2012/wordml" xmlns:w16cex="http://schemas.microsoft.com/office/word/2018/wordml/cex" xmlns:w16cid="http://schemas.microsoft.com/office/word/2016/wordml/cid" xmlns:w16="http://schemas.microsoft.com/office/word/2018/wordml" xmlns:w16sdtdh="http://schemas.microsoft.com/office/word/2020/wordml/sdtdatahash" xmlns:w16se="http://schemas.microsoft.com/office/word/2015/wordml/symex" xmlns:wpg="http://schemas.microsoft.com/office/word/2010/wordprocessingGroup" xmlns:wpi="http://schemas.microsoft.com/office/word/2010/wordprocessingInk" xmlns:wne="http://schemas.microsoft.com/office/word/2006/wordml" xmlns:wps="http://schemas.microsoft.com/office/word/2010/wordprocessingShape" mc:Ignorable="w14 w15 w16se w16cid w16 w16cex w16sdtdh wp14">
+  <w:abstractNum w:abstractNumId="0" w15:restartNumberingAfterBreak="0">
+    <w:nsid w:val="22EC00F4"/>
+    <w:multiLevelType w:val="hybridMultilevel"/>
+    <w:tmpl w:val="840EB2EE"/>
+    <w:lvl w:ilvl="0" w:tplc="A16C274A">
+      <w:start w:val="1"/>
+      <w:numFmt w:val="decimal"/>
+      <w:lvlText w:val="%1."/>
+      <w:lvlJc w:val="left"/>
+      <w:pPr>
+        <w:ind w:left="800" w:hanging="360"/>
+      </w:pPr>
+      <w:rPr>
+        <w:rFonts w:hint="default"/>
+      </w:rPr>
+    </w:lvl>
+    <w:lvl w:ilvl="1" w:tplc="04090019" w:tentative="1">
+      <w:start w:val="1"/>
+      <w:numFmt w:val="upperLetter"/>
+      <w:lvlText w:val="%2."/>
+      <w:lvlJc w:val="left"/>
+      <w:pPr>
+        <w:ind w:left="1320" w:hanging="440"/>
+      </w:pPr>
+    </w:lvl>
+    <w:lvl w:ilvl="2" w:tplc="0409001B" w:tentative="1">
+      <w:start w:val="1"/>
+      <w:numFmt w:val="lowerRoman"/>
+      <w:lvlText w:val="%3."/>
+      <w:lvlJc w:val="right"/>
+      <w:pPr>
+        <w:ind w:left="1760" w:hanging="440"/>
+      </w:pPr>
+    </w:lvl>
+    <w:lvl w:ilvl="3" w:tplc="0409000F" w:tentative="1">
+      <w:start w:val="1"/>
+      <w:numFmt w:val="decimal"/>
+      <w:lvlText w:val="%4."/>
+      <w:lvlJc w:val="left"/>
+      <w:pPr>
+        <w:ind w:left="2200" w:hanging="440"/>
+      </w:pPr>
+    </w:lvl>
+    <w:lvl w:ilvl="4" w:tplc="04090019" w:tentative="1">
+      <w:start w:val="1"/>
+      <w:numFmt w:val="upperLetter"/>
+      <w:lvlText w:val="%5."/>
+      <w:lvlJc w:val="left"/>
+      <w:pPr>
+        <w:ind w:left="2640" w:hanging="440"/>
+      </w:pPr>
+    </w:lvl>
+    <w:lvl w:ilvl="5" w:tplc="0409001B" w:tentative="1">
+      <w:start w:val="1"/>
+      <w:numFmt w:val="lowerRoman"/>
+      <w:lvlText w:val="%6."/>
+      <w:lvlJc w:val="right"/>
+      <w:pPr>
+        <w:ind w:left="3080" w:hanging="440"/>
+      </w:pPr>
+    </w:lvl>
+    <w:lvl w:ilvl="6" w:tplc="0409000F" w:tentative="1">
+      <w:start w:val="1"/>
+      <w:numFmt w:val="decimal"/>
+      <w:lvlText w:val="%7."/>
+      <w:lvlJc w:val="left"/>
+      <w:pPr>
+        <w:ind w:left="3520" w:hanging="440"/>
+      </w:pPr>
+    </w:lvl>
+    <w:lvl w:ilvl="7" w:tplc="04090019" w:tentative="1">
+      <w:start w:val="1"/>
+      <w:numFmt w:val="upperLetter"/>
+      <w:lvlText w:val="%8."/>
+      <w:lvlJc w:val="left"/>
+      <w:pPr>
+        <w:ind w:left="3960" w:hanging="440"/>
+      </w:pPr>
+    </w:lvl>
+    <w:lvl w:ilvl="8" w:tplc="0409001B" w:tentative="1">
+      <w:start w:val="1"/>
+      <w:numFmt w:val="lowerRoman"/>
+      <w:lvlText w:val="%9."/>
+      <w:lvlJc w:val="right"/>
+      <w:pPr>
+        <w:ind w:left="4400" w:hanging="440"/>
+      </w:pPr>
+    </w:lvl>
+  </w:abstractNum>
+  <w:num w:numId="1" w16cid:durableId="686100092">
+    <w:abstractNumId w:val="0"/>
+  </w:num>
+</w:numbering>
+</file>
+
 <file path=word/styles.xml><?xml version="1.0" encoding="utf-8"?>
 <w:styles xmlns:mc="http://schemas.openxmlformats.org/markup-compatibility/2006" xmlns:r="http://schemas.openxmlformats.org/officeDocument/2006/relationships" xmlns:w="http://schemas.openxmlformats.org/wordprocessingml/2006/main" xmlns:w14="http://schemas.microsoft.com/office/word/2010/wordml" xmlns:w15="http://schemas.microsoft.com/office/word/2012/wordml" xmlns:w16cex="http://schemas.microsoft.com/office/word/2018/wordml/cex" xmlns:w16cid="http://schemas.microsoft.com/office/word/2016/wordml/cid" xmlns:w16="http://schemas.microsoft.com/office/word/2018/wordml" xmlns:w16sdtdh="http://schemas.microsoft.com/office/word/2020/wordml/sdtdatahash" xmlns:w16se="http://schemas.microsoft.com/office/word/2015/wordml/symex" mc:Ignorable="w14 w15 w16se w16cid w16 w16cex w16sdtdh">
   <w:docDefaults>
     <w:rPrDefault>
       <w:rPr>
-        <w:rFonts w:asciiTheme="minorHAnsi" w:eastAsiaTheme="minorHAnsi" w:hAnsiTheme="minorHAnsi" w:cstheme="minorBidi"/>
+        <w:rFonts w:asciiTheme="minorHAnsi" w:eastAsiaTheme="minorEastAsia" w:hAnsiTheme="minorHAnsi" w:cstheme="minorBidi"/>
         <w:sz w:val="24"/>
         <w:szCs w:val="24"/>
         <w:lang w:val="en-CA" w:eastAsia="en-US" w:bidi="ar-SA"/>
@@ -421,17 +907,17 @@
     <w:lsdException w:name="Unresolved Mention" w:semiHidden="1" w:unhideWhenUsed="1"/>
     <w:lsdException w:name="Smart Link" w:semiHidden="1" w:unhideWhenUsed="1"/>
   </w:latentStyles>
-  <w:style w:type="paragraph" w:default="1" w:styleId="Normal">
+  <w:style w:type="paragraph" w:default="1" w:styleId="a">
     <w:name w:val="Normal"/>
     <w:qFormat/>
   </w:style>
-  <w:style w:type="character" w:default="1" w:styleId="DefaultParagraphFont">
+  <w:style w:type="character" w:default="1" w:styleId="a0">
     <w:name w:val="Default Paragraph Font"/>
     <w:uiPriority w:val="1"/>
     <w:semiHidden/>
     <w:unhideWhenUsed/>
   </w:style>
-  <w:style w:type="table" w:default="1" w:styleId="TableNormal">
+  <w:style w:type="table" w:default="1" w:styleId="a1">
     <w:name w:val="Normal Table"/>
     <w:uiPriority w:val="99"/>
     <w:semiHidden/>
@@ -446,11 +932,21 @@
       </w:tblCellMar>
     </w:tblPr>
   </w:style>
-  <w:style w:type="numbering" w:default="1" w:styleId="NoList">
+  <w:style w:type="numbering" w:default="1" w:styleId="a2">
     <w:name w:val="No List"/>
     <w:uiPriority w:val="99"/>
     <w:semiHidden/>
     <w:unhideWhenUsed/>
+  </w:style>
+  <w:style w:type="paragraph" w:styleId="a3">
+    <w:name w:val="List Paragraph"/>
+    <w:basedOn w:val="a"/>
+    <w:uiPriority w:val="34"/>
+    <w:qFormat/>
+    <w:rsid w:val="00F431E5"/>
+    <w:pPr>
+      <w:ind w:leftChars="400" w:left="800"/>
+    </w:pPr>
   </w:style>
 </w:styles>
 </file>

</xml_diff>

<commit_message>
fixed bug #65, add order, add inventory
</commit_message>
<xml_diff>
--- a/Addressing Issues.docx
+++ b/Addressing Issues.docx
@@ -1,6 +1,6 @@
 
 <file path=word/document.xml><?xml version="1.0" encoding="utf-8"?>
-<w:document xmlns:wpc="http://schemas.microsoft.com/office/word/2010/wordprocessingCanvas" xmlns:cx="http://schemas.microsoft.com/office/drawing/2014/chartex" xmlns:cx1="http://schemas.microsoft.com/office/drawing/2015/9/8/chartex" xmlns:cx2="http://schemas.microsoft.com/office/drawing/2015/10/21/chartex" xmlns:cx3="http://schemas.microsoft.com/office/drawing/2016/5/9/chartex" xmlns:cx4="http://schemas.microsoft.com/office/drawing/2016/5/10/chartex" xmlns:cx5="http://schemas.microsoft.com/office/drawing/2016/5/11/chartex" xmlns:cx6="http://schemas.microsoft.com/office/drawing/2016/5/12/chartex" xmlns:cx7="http://schemas.microsoft.com/office/drawing/2016/5/13/chartex" xmlns:cx8="http://schemas.microsoft.com/office/drawing/2016/5/14/chartex" xmlns:mc="http://schemas.openxmlformats.org/markup-compatibility/2006" xmlns:aink="http://schemas.microsoft.com/office/drawing/2016/ink" xmlns:am3d="http://schemas.microsoft.com/office/drawing/2017/model3d" xmlns:o="urn:schemas-microsoft-com:office:office" xmlns:oel="http://schemas.microsoft.com/office/2019/extlst" xmlns:r="http://schemas.openxmlformats.org/officeDocument/2006/relationships" xmlns:m="http://schemas.openxmlformats.org/officeDocument/2006/math" xmlns:v="urn:schemas-microsoft-com:vml" xmlns:wp14="http://schemas.microsoft.com/office/word/2010/wordprocessingDrawing" xmlns:wp="http://schemas.openxmlformats.org/drawingml/2006/wordprocessingDrawing" xmlns:w10="urn:schemas-microsoft-com:office:word" xmlns:w="http://schemas.openxmlformats.org/wordprocessingml/2006/main" xmlns:w14="http://schemas.microsoft.com/office/word/2010/wordml" xmlns:w15="http://schemas.microsoft.com/office/word/2012/wordml" xmlns:w16cex="http://schemas.microsoft.com/office/word/2018/wordml/cex" xmlns:w16cid="http://schemas.microsoft.com/office/word/2016/wordml/cid" xmlns:w16="http://schemas.microsoft.com/office/word/2018/wordml" xmlns:w16du="http://schemas.microsoft.com/office/word/2023/wordml/word16du" xmlns:w16sdtdh="http://schemas.microsoft.com/office/word/2020/wordml/sdtdatahash" xmlns:w16se="http://schemas.microsoft.com/office/word/2015/wordml/symex" xmlns:wpg="http://schemas.microsoft.com/office/word/2010/wordprocessingGroup" xmlns:wpi="http://schemas.microsoft.com/office/word/2010/wordprocessingInk" xmlns:wne="http://schemas.microsoft.com/office/word/2006/wordml" xmlns:wps="http://schemas.microsoft.com/office/word/2010/wordprocessingShape" mc:Ignorable="w14 w15 w16se w16cid w16 w16cex w16sdtdh wp14">
+<w:document xmlns:wpc="http://schemas.microsoft.com/office/word/2010/wordprocessingCanvas" xmlns:cx="http://schemas.microsoft.com/office/drawing/2014/chartex" xmlns:cx1="http://schemas.microsoft.com/office/drawing/2015/9/8/chartex" xmlns:cx2="http://schemas.microsoft.com/office/drawing/2015/10/21/chartex" xmlns:cx3="http://schemas.microsoft.com/office/drawing/2016/5/9/chartex" xmlns:cx4="http://schemas.microsoft.com/office/drawing/2016/5/10/chartex" xmlns:cx5="http://schemas.microsoft.com/office/drawing/2016/5/11/chartex" xmlns:cx6="http://schemas.microsoft.com/office/drawing/2016/5/12/chartex" xmlns:cx7="http://schemas.microsoft.com/office/drawing/2016/5/13/chartex" xmlns:cx8="http://schemas.microsoft.com/office/drawing/2016/5/14/chartex" xmlns:mc="http://schemas.openxmlformats.org/markup-compatibility/2006" xmlns:aink="http://schemas.microsoft.com/office/drawing/2016/ink" xmlns:am3d="http://schemas.microsoft.com/office/drawing/2017/model3d" xmlns:o="urn:schemas-microsoft-com:office:office" xmlns:oel="http://schemas.microsoft.com/office/2019/extlst" xmlns:r="http://schemas.openxmlformats.org/officeDocument/2006/relationships" xmlns:m="http://schemas.openxmlformats.org/officeDocument/2006/math" xmlns:v="urn:schemas-microsoft-com:vml" xmlns:wp14="http://schemas.microsoft.com/office/word/2010/wordprocessingDrawing" xmlns:wp="http://schemas.openxmlformats.org/drawingml/2006/wordprocessingDrawing" xmlns:w10="urn:schemas-microsoft-com:office:word" xmlns:w="http://schemas.openxmlformats.org/wordprocessingml/2006/main" xmlns:w14="http://schemas.microsoft.com/office/word/2010/wordml" xmlns:w15="http://schemas.microsoft.com/office/word/2012/wordml" xmlns:w16cex="http://schemas.microsoft.com/office/word/2018/wordml/cex" xmlns:w16cid="http://schemas.microsoft.com/office/word/2016/wordml/cid" xmlns:w16="http://schemas.microsoft.com/office/word/2018/wordml" xmlns:w16sdtdh="http://schemas.microsoft.com/office/word/2020/wordml/sdtdatahash" xmlns:w16se="http://schemas.microsoft.com/office/word/2015/wordml/symex" xmlns:wpg="http://schemas.microsoft.com/office/word/2010/wordprocessingGroup" xmlns:wpi="http://schemas.microsoft.com/office/word/2010/wordprocessingInk" xmlns:wne="http://schemas.microsoft.com/office/word/2006/wordml" xmlns:wps="http://schemas.microsoft.com/office/word/2010/wordprocessingShape" mc:Ignorable="w14 w15 w16se w16cid w16 w16cex w16sdtdh wp14">
   <w:body>
     <w:p>
       <w:pPr>
@@ -1125,13 +1125,7 @@
         <w:rPr>
           <w:lang w:eastAsia="ko-KR"/>
         </w:rPr>
-        <w:t>:</w:t>
-      </w:r>
-      <w:r>
-        <w:rPr>
-          <w:lang w:eastAsia="ko-KR"/>
-        </w:rPr>
-        <w:t xml:space="preserve"> no check for negative numbers because time didn’t permit</w:t>
+        <w:t>: no check for negative numbers because time didn’t permit</w:t>
       </w:r>
     </w:p>
     <w:p>
@@ -1300,25 +1294,7 @@
         <w:rPr>
           <w:lang w:eastAsia="ko-KR"/>
         </w:rPr>
-        <w:t>: added a check before adding a patient to the system to make sure phone number, health card number and date of birth are positive. Also added a check for phone number and health card number to be within the range of 1000000000 and 9999999999 to enforce they are both 10 digits long. If user does not follow these restrictions</w:t>
-      </w:r>
-      <w:r>
-        <w:rPr>
-          <w:lang w:eastAsia="ko-KR"/>
-        </w:rPr>
-        <w:t>,</w:t>
-      </w:r>
-      <w:r>
-        <w:rPr>
-          <w:lang w:eastAsia="ko-KR"/>
-        </w:rPr>
-        <w:t xml:space="preserve"> </w:t>
-      </w:r>
-      <w:r>
-        <w:rPr>
-          <w:lang w:eastAsia="ko-KR"/>
-        </w:rPr>
-        <w:t xml:space="preserve">exception with appropriate message is </w:t>
+        <w:t xml:space="preserve">: added a check before adding a patient to the system to make sure phone number, health card number and date of birth are positive. Also added a check for phone number and health card number to be within the range of 1000000000 and 9999999999 to enforce they are both 10 digits long. If user does not follow these restrictions, exception with appropriate message is </w:t>
       </w:r>
       <w:proofErr w:type="gramStart"/>
       <w:r>
@@ -1353,7 +1329,392 @@
         <w:rPr>
           <w:lang w:eastAsia="ko-KR"/>
         </w:rPr>
-        <w:t>: Aiza Bajwa</w:t>
+        <w:t xml:space="preserve">: </w:t>
+      </w:r>
+      <w:proofErr w:type="spellStart"/>
+      <w:r>
+        <w:rPr>
+          <w:lang w:eastAsia="ko-KR"/>
+        </w:rPr>
+        <w:t>Aiza</w:t>
+      </w:r>
+      <w:proofErr w:type="spellEnd"/>
+      <w:r>
+        <w:rPr>
+          <w:lang w:eastAsia="ko-KR"/>
+        </w:rPr>
+        <w:t xml:space="preserve"> Bajwa</w:t>
+      </w:r>
+    </w:p>
+    <w:p>
+      <w:pPr>
+        <w:pStyle w:val="ListParagraph"/>
+        <w:ind w:leftChars="0" w:left="1240"/>
+        <w:rPr>
+          <w:b/>
+          <w:bCs/>
+          <w:lang w:eastAsia="ko-KR"/>
+        </w:rPr>
+      </w:pPr>
+    </w:p>
+    <w:p>
+      <w:pPr>
+        <w:pStyle w:val="ListParagraph"/>
+        <w:numPr>
+          <w:ilvl w:val="0"/>
+          <w:numId w:val="1"/>
+        </w:numPr>
+        <w:ind w:leftChars="0"/>
+        <w:rPr>
+          <w:lang w:eastAsia="ko-KR"/>
+        </w:rPr>
+      </w:pPr>
+      <w:r>
+        <w:rPr>
+          <w:b/>
+          <w:bCs/>
+          <w:lang w:eastAsia="ko-KR"/>
+        </w:rPr>
+        <w:t>Issue #</w:t>
+      </w:r>
+      <w:r>
+        <w:rPr>
+          <w:b/>
+          <w:bCs/>
+          <w:lang w:eastAsia="ko-KR"/>
+        </w:rPr>
+        <w:t xml:space="preserve">72: </w:t>
+      </w:r>
+      <w:r>
+        <w:rPr>
+          <w:lang w:eastAsia="ko-KR"/>
+        </w:rPr>
+        <w:t xml:space="preserve">can have a negative number of refills remaining on a </w:t>
+      </w:r>
+      <w:proofErr w:type="gramStart"/>
+      <w:r>
+        <w:rPr>
+          <w:lang w:eastAsia="ko-KR"/>
+        </w:rPr>
+        <w:t>prescription</w:t>
+      </w:r>
+      <w:proofErr w:type="gramEnd"/>
+    </w:p>
+    <w:p>
+      <w:pPr>
+        <w:pStyle w:val="ListParagraph"/>
+        <w:numPr>
+          <w:ilvl w:val="1"/>
+          <w:numId w:val="1"/>
+        </w:numPr>
+        <w:ind w:leftChars="0"/>
+        <w:rPr>
+          <w:lang w:eastAsia="ko-KR"/>
+        </w:rPr>
+      </w:pPr>
+      <w:r>
+        <w:rPr>
+          <w:b/>
+          <w:bCs/>
+          <w:lang w:eastAsia="ko-KR"/>
+        </w:rPr>
+        <w:t>Reason:</w:t>
+      </w:r>
+      <w:r>
+        <w:rPr>
+          <w:lang w:eastAsia="ko-KR"/>
+        </w:rPr>
+        <w:t xml:space="preserve"> </w:t>
+      </w:r>
+      <w:r>
+        <w:rPr>
+          <w:lang w:eastAsia="ko-KR"/>
+        </w:rPr>
+        <w:t xml:space="preserve">no check </w:t>
+      </w:r>
+      <w:r>
+        <w:rPr>
+          <w:lang w:eastAsia="ko-KR"/>
+        </w:rPr>
+        <w:t xml:space="preserve">when </w:t>
+      </w:r>
+      <w:r>
+        <w:rPr>
+          <w:lang w:eastAsia="ko-KR"/>
+        </w:rPr>
+        <w:t>number of refills remaining</w:t>
+      </w:r>
+      <w:r>
+        <w:rPr>
+          <w:lang w:eastAsia="ko-KR"/>
+        </w:rPr>
+        <w:t xml:space="preserve"> &lt; 0</w:t>
+      </w:r>
+    </w:p>
+    <w:p>
+      <w:pPr>
+        <w:pStyle w:val="ListParagraph"/>
+        <w:numPr>
+          <w:ilvl w:val="1"/>
+          <w:numId w:val="1"/>
+        </w:numPr>
+        <w:ind w:leftChars="0"/>
+        <w:rPr>
+          <w:lang w:eastAsia="ko-KR"/>
+        </w:rPr>
+      </w:pPr>
+      <w:r>
+        <w:rPr>
+          <w:b/>
+          <w:bCs/>
+          <w:lang w:eastAsia="ko-KR"/>
+        </w:rPr>
+        <w:t>Solution:</w:t>
+      </w:r>
+      <w:r>
+        <w:rPr>
+          <w:lang w:eastAsia="ko-KR"/>
+        </w:rPr>
+        <w:t xml:space="preserve"> added a check </w:t>
+      </w:r>
+      <w:r>
+        <w:rPr>
+          <w:lang w:eastAsia="ko-KR"/>
+        </w:rPr>
+        <w:t>for a negative number of refills</w:t>
+      </w:r>
+      <w:r>
+        <w:rPr>
+          <w:lang w:eastAsia="ko-KR"/>
+        </w:rPr>
+        <w:t xml:space="preserve"> remaining</w:t>
+      </w:r>
+      <w:r>
+        <w:rPr>
+          <w:lang w:eastAsia="ko-KR"/>
+        </w:rPr>
+        <w:t xml:space="preserve"> </w:t>
+      </w:r>
+      <w:r>
+        <w:rPr>
+          <w:lang w:eastAsia="ko-KR"/>
+        </w:rPr>
+        <w:t xml:space="preserve">then throw an exception if the number of refills </w:t>
+      </w:r>
+      <w:r>
+        <w:rPr>
+          <w:lang w:eastAsia="ko-KR"/>
+        </w:rPr>
+        <w:t>remaining</w:t>
+      </w:r>
+      <w:r>
+        <w:rPr>
+          <w:lang w:eastAsia="ko-KR"/>
+        </w:rPr>
+        <w:t xml:space="preserve"> is less than or equal to </w:t>
+      </w:r>
+      <w:r>
+        <w:rPr>
+          <w:lang w:eastAsia="ko-KR"/>
+        </w:rPr>
+        <w:t xml:space="preserve">0. </w:t>
+      </w:r>
+    </w:p>
+    <w:p>
+      <w:pPr>
+        <w:ind w:left="880"/>
+        <w:rPr>
+          <w:lang w:eastAsia="ko-KR"/>
+        </w:rPr>
+      </w:pPr>
+    </w:p>
+    <w:p>
+      <w:pPr>
+        <w:pStyle w:val="ListParagraph"/>
+        <w:numPr>
+          <w:ilvl w:val="0"/>
+          <w:numId w:val="1"/>
+        </w:numPr>
+        <w:ind w:leftChars="0"/>
+        <w:rPr>
+          <w:lang w:eastAsia="ko-KR"/>
+        </w:rPr>
+      </w:pPr>
+      <w:r>
+        <w:rPr>
+          <w:b/>
+          <w:bCs/>
+          <w:lang w:eastAsia="ko-KR"/>
+        </w:rPr>
+        <w:t>Issue #</w:t>
+      </w:r>
+      <w:r>
+        <w:rPr>
+          <w:b/>
+          <w:bCs/>
+          <w:lang w:eastAsia="ko-KR"/>
+        </w:rPr>
+        <w:t>65</w:t>
+      </w:r>
+      <w:r>
+        <w:rPr>
+          <w:lang w:eastAsia="ko-KR"/>
+        </w:rPr>
+        <w:t xml:space="preserve">: </w:t>
+      </w:r>
+      <w:r>
+        <w:rPr>
+          <w:lang w:eastAsia="ko-KR"/>
+        </w:rPr>
+        <w:t>Add Order doesn't let you leave "refill</w:t>
+      </w:r>
+      <w:r>
+        <w:rPr>
+          <w:lang w:eastAsia="ko-KR"/>
+        </w:rPr>
+        <w:t>s</w:t>
+      </w:r>
+      <w:r>
+        <w:rPr>
+          <w:lang w:eastAsia="ko-KR"/>
+        </w:rPr>
+        <w:t xml:space="preserve">" blank when it's not </w:t>
+      </w:r>
+      <w:proofErr w:type="gramStart"/>
+      <w:r>
+        <w:rPr>
+          <w:lang w:eastAsia="ko-KR"/>
+        </w:rPr>
+        <w:t>needed</w:t>
+      </w:r>
+      <w:proofErr w:type="gramEnd"/>
+    </w:p>
+    <w:p>
+      <w:pPr>
+        <w:pStyle w:val="ListParagraph"/>
+        <w:numPr>
+          <w:ilvl w:val="1"/>
+          <w:numId w:val="1"/>
+        </w:numPr>
+        <w:ind w:leftChars="0"/>
+        <w:rPr>
+          <w:lang w:eastAsia="ko-KR"/>
+        </w:rPr>
+      </w:pPr>
+      <w:r>
+        <w:rPr>
+          <w:b/>
+          <w:bCs/>
+          <w:lang w:eastAsia="ko-KR"/>
+        </w:rPr>
+        <w:t>Reason</w:t>
+      </w:r>
+      <w:r>
+        <w:rPr>
+          <w:lang w:eastAsia="ko-KR"/>
+        </w:rPr>
+        <w:t xml:space="preserve">: </w:t>
+      </w:r>
+      <w:r>
+        <w:rPr>
+          <w:lang w:eastAsia="ko-KR"/>
+        </w:rPr>
+        <w:t xml:space="preserve">In iteration 2, </w:t>
+      </w:r>
+      <w:r>
+        <w:rPr>
+          <w:lang w:eastAsia="ko-KR"/>
+        </w:rPr>
+        <w:t xml:space="preserve">Add Order button is used </w:t>
+      </w:r>
+      <w:r>
+        <w:rPr>
+          <w:lang w:eastAsia="ko-KR"/>
+        </w:rPr>
+        <w:t xml:space="preserve">to add both new OTC and prescription order. Hence, the refill </w:t>
+      </w:r>
+      <w:r>
+        <w:rPr>
+          <w:lang w:eastAsia="ko-KR"/>
+        </w:rPr>
+        <w:t>filed is required in the situation where a new prescription is added. If a new OTC</w:t>
+      </w:r>
+      <w:r>
+        <w:rPr>
+          <w:lang w:eastAsia="ko-KR"/>
+        </w:rPr>
+        <w:t xml:space="preserve"> order is added, the order is added successfully </w:t>
+      </w:r>
+      <w:r>
+        <w:rPr>
+          <w:lang w:eastAsia="ko-KR"/>
+        </w:rPr>
+        <w:t>no matter what number is filled in “refill</w:t>
+      </w:r>
+      <w:r>
+        <w:rPr>
+          <w:lang w:eastAsia="ko-KR"/>
+        </w:rPr>
+        <w:t>s</w:t>
+      </w:r>
+      <w:r>
+        <w:rPr>
+          <w:lang w:eastAsia="ko-KR"/>
+        </w:rPr>
+        <w:t>” field.</w:t>
+      </w:r>
+    </w:p>
+    <w:p>
+      <w:pPr>
+        <w:pStyle w:val="ListParagraph"/>
+        <w:numPr>
+          <w:ilvl w:val="1"/>
+          <w:numId w:val="1"/>
+        </w:numPr>
+        <w:ind w:leftChars="0"/>
+        <w:rPr>
+          <w:lang w:eastAsia="ko-KR"/>
+        </w:rPr>
+      </w:pPr>
+      <w:r>
+        <w:rPr>
+          <w:b/>
+          <w:bCs/>
+          <w:lang w:eastAsia="ko-KR"/>
+        </w:rPr>
+        <w:t>S</w:t>
+      </w:r>
+      <w:r>
+        <w:rPr>
+          <w:b/>
+          <w:bCs/>
+          <w:lang w:eastAsia="ko-KR"/>
+        </w:rPr>
+        <w:t>olution</w:t>
+      </w:r>
+      <w:r>
+        <w:rPr>
+          <w:lang w:eastAsia="ko-KR"/>
+        </w:rPr>
+        <w:t>:</w:t>
+      </w:r>
+      <w:r>
+        <w:rPr>
+          <w:lang w:eastAsia="ko-KR"/>
+        </w:rPr>
+        <w:t xml:space="preserve"> </w:t>
+      </w:r>
+      <w:r>
+        <w:rPr>
+          <w:lang w:eastAsia="ko-KR"/>
+        </w:rPr>
+        <w:t xml:space="preserve">2 separate buttons add a new OTC order and a new prescription order. The </w:t>
+      </w:r>
+      <w:r>
+        <w:rPr>
+          <w:lang w:eastAsia="ko-KR"/>
+        </w:rPr>
+        <w:t xml:space="preserve">“refills” field is only required if a new prescription order is added. </w:t>
       </w:r>
     </w:p>
     <w:sectPr>
@@ -1367,7 +1728,7 @@
 </file>
 
 <file path=word/numbering.xml><?xml version="1.0" encoding="utf-8"?>
-<w:numbering xmlns:wpc="http://schemas.microsoft.com/office/word/2010/wordprocessingCanvas" xmlns:cx="http://schemas.microsoft.com/office/drawing/2014/chartex" xmlns:cx1="http://schemas.microsoft.com/office/drawing/2015/9/8/chartex" xmlns:cx2="http://schemas.microsoft.com/office/drawing/2015/10/21/chartex" xmlns:cx3="http://schemas.microsoft.com/office/drawing/2016/5/9/chartex" xmlns:cx4="http://schemas.microsoft.com/office/drawing/2016/5/10/chartex" xmlns:cx5="http://schemas.microsoft.com/office/drawing/2016/5/11/chartex" xmlns:cx6="http://schemas.microsoft.com/office/drawing/2016/5/12/chartex" xmlns:cx7="http://schemas.microsoft.com/office/drawing/2016/5/13/chartex" xmlns:cx8="http://schemas.microsoft.com/office/drawing/2016/5/14/chartex" xmlns:mc="http://schemas.openxmlformats.org/markup-compatibility/2006" xmlns:aink="http://schemas.microsoft.com/office/drawing/2016/ink" xmlns:am3d="http://schemas.microsoft.com/office/drawing/2017/model3d" xmlns:o="urn:schemas-microsoft-com:office:office" xmlns:oel="http://schemas.microsoft.com/office/2019/extlst" xmlns:r="http://schemas.openxmlformats.org/officeDocument/2006/relationships" xmlns:m="http://schemas.openxmlformats.org/officeDocument/2006/math" xmlns:v="urn:schemas-microsoft-com:vml" xmlns:wp14="http://schemas.microsoft.com/office/word/2010/wordprocessingDrawing" xmlns:wp="http://schemas.openxmlformats.org/drawingml/2006/wordprocessingDrawing" xmlns:w10="urn:schemas-microsoft-com:office:word" xmlns:w="http://schemas.openxmlformats.org/wordprocessingml/2006/main" xmlns:w14="http://schemas.microsoft.com/office/word/2010/wordml" xmlns:w15="http://schemas.microsoft.com/office/word/2012/wordml" xmlns:w16cex="http://schemas.microsoft.com/office/word/2018/wordml/cex" xmlns:w16cid="http://schemas.microsoft.com/office/word/2016/wordml/cid" xmlns:w16="http://schemas.microsoft.com/office/word/2018/wordml" xmlns:w16du="http://schemas.microsoft.com/office/word/2023/wordml/word16du" xmlns:w16sdtdh="http://schemas.microsoft.com/office/word/2020/wordml/sdtdatahash" xmlns:w16se="http://schemas.microsoft.com/office/word/2015/wordml/symex" xmlns:wpg="http://schemas.microsoft.com/office/word/2010/wordprocessingGroup" xmlns:wpi="http://schemas.microsoft.com/office/word/2010/wordprocessingInk" xmlns:wne="http://schemas.microsoft.com/office/word/2006/wordml" xmlns:wps="http://schemas.microsoft.com/office/word/2010/wordprocessingShape" mc:Ignorable="w14 w15 w16se w16cid w16 w16cex w16sdtdh wp14">
+<w:numbering xmlns:wpc="http://schemas.microsoft.com/office/word/2010/wordprocessingCanvas" xmlns:cx="http://schemas.microsoft.com/office/drawing/2014/chartex" xmlns:cx1="http://schemas.microsoft.com/office/drawing/2015/9/8/chartex" xmlns:cx2="http://schemas.microsoft.com/office/drawing/2015/10/21/chartex" xmlns:cx3="http://schemas.microsoft.com/office/drawing/2016/5/9/chartex" xmlns:cx4="http://schemas.microsoft.com/office/drawing/2016/5/10/chartex" xmlns:cx5="http://schemas.microsoft.com/office/drawing/2016/5/11/chartex" xmlns:cx6="http://schemas.microsoft.com/office/drawing/2016/5/12/chartex" xmlns:cx7="http://schemas.microsoft.com/office/drawing/2016/5/13/chartex" xmlns:cx8="http://schemas.microsoft.com/office/drawing/2016/5/14/chartex" xmlns:mc="http://schemas.openxmlformats.org/markup-compatibility/2006" xmlns:aink="http://schemas.microsoft.com/office/drawing/2016/ink" xmlns:am3d="http://schemas.microsoft.com/office/drawing/2017/model3d" xmlns:o="urn:schemas-microsoft-com:office:office" xmlns:oel="http://schemas.microsoft.com/office/2019/extlst" xmlns:r="http://schemas.openxmlformats.org/officeDocument/2006/relationships" xmlns:m="http://schemas.openxmlformats.org/officeDocument/2006/math" xmlns:v="urn:schemas-microsoft-com:vml" xmlns:wp14="http://schemas.microsoft.com/office/word/2010/wordprocessingDrawing" xmlns:wp="http://schemas.openxmlformats.org/drawingml/2006/wordprocessingDrawing" xmlns:w10="urn:schemas-microsoft-com:office:word" xmlns:w="http://schemas.openxmlformats.org/wordprocessingml/2006/main" xmlns:w14="http://schemas.microsoft.com/office/word/2010/wordml" xmlns:w15="http://schemas.microsoft.com/office/word/2012/wordml" xmlns:w16cex="http://schemas.microsoft.com/office/word/2018/wordml/cex" xmlns:w16cid="http://schemas.microsoft.com/office/word/2016/wordml/cid" xmlns:w16="http://schemas.microsoft.com/office/word/2018/wordml" xmlns:w16sdtdh="http://schemas.microsoft.com/office/word/2020/wordml/sdtdatahash" xmlns:w16se="http://schemas.microsoft.com/office/word/2015/wordml/symex" xmlns:wpg="http://schemas.microsoft.com/office/word/2010/wordprocessingGroup" xmlns:wpi="http://schemas.microsoft.com/office/word/2010/wordprocessingInk" xmlns:wne="http://schemas.microsoft.com/office/word/2006/wordml" xmlns:wps="http://schemas.microsoft.com/office/word/2010/wordprocessingShape" mc:Ignorable="w14 w15 w16se w16cid w16 w16cex w16sdtdh wp14">
   <w:abstractNum w:abstractNumId="0" w15:restartNumberingAfterBreak="0">
     <w:nsid w:val="21771A83"/>
     <w:multiLevelType w:val="hybridMultilevel"/>

</xml_diff>